<commit_message>
Revised Version - Final after reviewing
</commit_message>
<xml_diff>
--- a/Chapter One Drafts/SIGNIFICANCE OF THE STUDY.docx
+++ b/Chapter One Drafts/SIGNIFICANCE OF THE STUDY.docx
@@ -60,29 +60,27 @@
           <w:lang w:eastAsia="en-PH"/>
         </w:rPr>
         <w:tab/>
-        <w:t xml:space="preserve">It has always been a struggle for some vendors to keep up with the amount of students that buys in their store. Some stores </w:t>
-      </w:r>
-      <w:proofErr w:type="gramStart"/>
-      <w:r>
-        <w:rPr>
-          <w:rFonts w:ascii="Times New Roman" w:eastAsia="Times New Roman" w:hAnsi="Times New Roman" w:cs="Times New Roman"/>
-          <w:color w:val="000000"/>
-          <w:sz w:val="24"/>
-          <w:szCs w:val="24"/>
-          <w:lang w:eastAsia="en-PH"/>
-        </w:rPr>
-        <w:t>has</w:t>
-      </w:r>
-      <w:proofErr w:type="gramEnd"/>
-      <w:r>
-        <w:rPr>
-          <w:rFonts w:ascii="Times New Roman" w:eastAsia="Times New Roman" w:hAnsi="Times New Roman" w:cs="Times New Roman"/>
-          <w:color w:val="000000"/>
-          <w:sz w:val="24"/>
-          <w:szCs w:val="24"/>
-          <w:lang w:eastAsia="en-PH"/>
-        </w:rPr>
-        <w:t xml:space="preserve"> only around 2 employees to accommodate more than 10 students buying. This may result to student congestion and prolongs each transaction time. It’s inconvenient for the students since they only have a limited time to eat. Added to that, there may also be some products that may be sold in the cafeteria that’s not good for the students. Our study will aid the said problem.</w:t>
+        <w:t xml:space="preserve">It has always been a struggle for some vendors to keep up with the amount of students that buys in their store. Some stores has only around 2 employees to accommodate more than 10 students buying. This may result to student congestion and prolongs each transaction time. It’s inconvenient for the students since they only have a limited time to eat. </w:t>
+      </w:r>
+      <w:r>
+        <w:rPr>
+          <w:rFonts w:ascii="Times New Roman" w:eastAsia="Times New Roman" w:hAnsi="Times New Roman" w:cs="Times New Roman"/>
+          <w:color w:val="000000"/>
+          <w:sz w:val="24"/>
+          <w:szCs w:val="24"/>
+          <w:lang w:eastAsia="en-PH"/>
+        </w:rPr>
+        <w:t>In addition to that, there may be products sold in the cafeteria that isn’t actually good for the students to consume</w:t>
+      </w:r>
+      <w:r>
+        <w:rPr>
+          <w:rFonts w:ascii="Times New Roman" w:eastAsia="Times New Roman" w:hAnsi="Times New Roman" w:cs="Times New Roman"/>
+          <w:color w:val="000000"/>
+          <w:sz w:val="24"/>
+          <w:szCs w:val="24"/>
+          <w:lang w:eastAsia="en-PH"/>
+        </w:rPr>
+        <w:t>. Our study will aid the said problem.</w:t>
       </w:r>
     </w:p>
     <w:p>
@@ -115,29 +113,97 @@
           <w:lang w:eastAsia="en-PH"/>
         </w:rPr>
         <w:tab/>
-        <w:t xml:space="preserve">It will make it more convenient for the vendors since their transaction times will decrease and therefore increase the amount of customers each employee can accommodate at a time. This is because the payment will be automated, with the use of RFID and products that are barcode registered. They only have to scan the registered barcode and then let the student tap the RFID. That will deduct the exact amount from the student’s current balance. This way, there’s no need for the vendors to manually process the money both receiving the payment and returning the change. And since the student pays the exact amount, this can prevent vendors from cheating them </w:t>
-      </w:r>
-      <w:proofErr w:type="gramStart"/>
-      <w:r>
-        <w:rPr>
-          <w:rFonts w:ascii="Times New Roman" w:eastAsia="Times New Roman" w:hAnsi="Times New Roman" w:cs="Times New Roman"/>
-          <w:color w:val="000000"/>
-          <w:sz w:val="24"/>
-          <w:szCs w:val="24"/>
-          <w:lang w:eastAsia="en-PH"/>
-        </w:rPr>
-        <w:t>( though</w:t>
-      </w:r>
-      <w:proofErr w:type="gramEnd"/>
-      <w:r>
-        <w:rPr>
-          <w:rFonts w:ascii="Times New Roman" w:eastAsia="Times New Roman" w:hAnsi="Times New Roman" w:cs="Times New Roman"/>
-          <w:color w:val="000000"/>
-          <w:sz w:val="24"/>
-          <w:szCs w:val="24"/>
-          <w:lang w:eastAsia="en-PH"/>
-        </w:rPr>
-        <w:t xml:space="preserve"> we’re not saying that they are ) by overcharging them. The parents will also be able to monitor what their child has been purchasing through a monitoring app that updates in real time. In addition to that, since the products has been registered with their own barcode, the cafeteria can regulate what products are being sold.</w:t>
+        <w:t xml:space="preserve">It will make it more convenient for the vendors since their transaction times will decrease and therefore increase the amount of customers each employee can accommodate at a time. This is because the payment will be automated, with the use of RFID and products </w:t>
+      </w:r>
+      <w:r>
+        <w:rPr>
+          <w:rFonts w:ascii="Times New Roman" w:eastAsia="Times New Roman" w:hAnsi="Times New Roman" w:cs="Times New Roman"/>
+          <w:color w:val="000000"/>
+          <w:sz w:val="24"/>
+          <w:szCs w:val="24"/>
+          <w:lang w:eastAsia="en-PH"/>
+        </w:rPr>
+        <w:t>with registered barcodes</w:t>
+      </w:r>
+      <w:r>
+        <w:rPr>
+          <w:rFonts w:ascii="Times New Roman" w:eastAsia="Times New Roman" w:hAnsi="Times New Roman" w:cs="Times New Roman"/>
+          <w:color w:val="000000"/>
+          <w:sz w:val="24"/>
+          <w:szCs w:val="24"/>
+          <w:lang w:eastAsia="en-PH"/>
+        </w:rPr>
+        <w:t xml:space="preserve">. </w:t>
+      </w:r>
+      <w:r>
+        <w:rPr>
+          <w:rFonts w:ascii="Times New Roman" w:eastAsia="Times New Roman" w:hAnsi="Times New Roman" w:cs="Times New Roman"/>
+          <w:color w:val="000000"/>
+          <w:sz w:val="24"/>
+          <w:szCs w:val="24"/>
+          <w:lang w:eastAsia="en-PH"/>
+        </w:rPr>
+        <w:t>In every transaction, only the exact amount will be deducted from the students’ remaining balance</w:t>
+      </w:r>
+      <w:r>
+        <w:rPr>
+          <w:rFonts w:ascii="Times New Roman" w:eastAsia="Times New Roman" w:hAnsi="Times New Roman" w:cs="Times New Roman"/>
+          <w:color w:val="000000"/>
+          <w:sz w:val="24"/>
+          <w:szCs w:val="24"/>
+          <w:lang w:eastAsia="en-PH"/>
+        </w:rPr>
+        <w:t>. This way, there’s no need for the vendors to manually process the money both receiving the payment and returning the change. And since the student pays the exact amount, this can prevent vendors from ch</w:t>
+      </w:r>
+      <w:r>
+        <w:rPr>
+          <w:rFonts w:ascii="Times New Roman" w:eastAsia="Times New Roman" w:hAnsi="Times New Roman" w:cs="Times New Roman"/>
+          <w:color w:val="000000"/>
+          <w:sz w:val="24"/>
+          <w:szCs w:val="24"/>
+          <w:lang w:eastAsia="en-PH"/>
+        </w:rPr>
+        <w:t>eating them (</w:t>
+      </w:r>
+      <w:r>
+        <w:rPr>
+          <w:rFonts w:ascii="Times New Roman" w:eastAsia="Times New Roman" w:hAnsi="Times New Roman" w:cs="Times New Roman"/>
+          <w:color w:val="000000"/>
+          <w:sz w:val="24"/>
+          <w:szCs w:val="24"/>
+          <w:lang w:eastAsia="en-PH"/>
+        </w:rPr>
+        <w:t>though</w:t>
+      </w:r>
+      <w:r>
+        <w:rPr>
+          <w:rFonts w:ascii="Times New Roman" w:eastAsia="Times New Roman" w:hAnsi="Times New Roman" w:cs="Times New Roman"/>
+          <w:color w:val="000000"/>
+          <w:sz w:val="24"/>
+          <w:szCs w:val="24"/>
+          <w:lang w:eastAsia="en-PH"/>
+        </w:rPr>
+        <w:t xml:space="preserve"> we’re not saying that they are</w:t>
+      </w:r>
+      <w:r>
+        <w:rPr>
+          <w:rFonts w:ascii="Times New Roman" w:eastAsia="Times New Roman" w:hAnsi="Times New Roman" w:cs="Times New Roman"/>
+          <w:color w:val="000000"/>
+          <w:sz w:val="24"/>
+          <w:szCs w:val="24"/>
+          <w:lang w:eastAsia="en-PH"/>
+        </w:rPr>
+        <w:t>) by overcharging them. The parents will also be able to monitor what their child has been purchasing through a monitoring ap</w:t>
+      </w:r>
+      <w:r>
+        <w:rPr>
+          <w:rFonts w:ascii="Times New Roman" w:eastAsia="Times New Roman" w:hAnsi="Times New Roman" w:cs="Times New Roman"/>
+          <w:color w:val="000000"/>
+          <w:sz w:val="24"/>
+          <w:szCs w:val="24"/>
+          <w:lang w:eastAsia="en-PH"/>
+        </w:rPr>
+        <w:t xml:space="preserve">p that updates in real time. </w:t>
       </w:r>
     </w:p>
     <w:p>
@@ -192,12 +258,30 @@
           <w:szCs w:val="24"/>
           <w:lang w:eastAsia="en-PH"/>
         </w:rPr>
+        <w:tab/>
+        <w:t>Since the products sold are registered with barcodes, products sold in the cafeteria can be regulated</w:t>
+      </w:r>
+      <w:r>
+        <w:rPr>
+          <w:rFonts w:ascii="Times New Roman" w:eastAsia="Times New Roman" w:hAnsi="Times New Roman" w:cs="Times New Roman"/>
+          <w:color w:val="000000"/>
+          <w:sz w:val="24"/>
+          <w:szCs w:val="24"/>
+          <w:lang w:eastAsia="en-PH"/>
+        </w:rPr>
+        <w:t xml:space="preserve">. This can help with making sure that the food that the students are eating </w:t>
+      </w:r>
+      <w:r>
+        <w:rPr>
+          <w:rFonts w:ascii="Times New Roman" w:eastAsia="Times New Roman" w:hAnsi="Times New Roman" w:cs="Times New Roman"/>
+          <w:color w:val="000000"/>
+          <w:sz w:val="24"/>
+          <w:szCs w:val="24"/>
+          <w:lang w:eastAsia="en-PH"/>
+        </w:rPr>
         <w:lastRenderedPageBreak/>
-        <w:tab/>
-        <w:t>Our study will also aid the cafeteria in regulating the food that are being sold to the students. This can help with making sure that the food that the students are eating are healthy. Regulated product supply means regulated consumption. This can lessen the amount of products that the students consume which are considered unhealthy.</w:t>
-      </w:r>
-      <w:bookmarkStart w:id="0" w:name="_GoBack"/>
-      <w:bookmarkEnd w:id="0"/>
+        <w:t>are healthy. Regulated product supply means regulated consumption. This can lessen the amount of products that the students consume which are considered unhealthy.</w:t>
+      </w:r>
     </w:p>
     <w:p>
       <w:pPr>
@@ -232,8 +316,30 @@
           <w:szCs w:val="24"/>
           <w:lang w:eastAsia="en-PH"/>
         </w:rPr>
-        <w:t>2018 is a part of the year of innovation. Technology has been spreading around the world mostly for the purpose of automation. There were times that our University have tried implementing automated technologies but not all have been successful. This study can help the University slowly step into Automated Technologies.  </w:t>
-      </w:r>
+        <w:t xml:space="preserve">Technology has been spreading around the world mostly for the purpose of automation. </w:t>
+      </w:r>
+      <w:r>
+        <w:rPr>
+          <w:rFonts w:ascii="Times New Roman" w:eastAsia="Times New Roman" w:hAnsi="Times New Roman" w:cs="Times New Roman"/>
+          <w:color w:val="000000"/>
+          <w:sz w:val="24"/>
+          <w:szCs w:val="24"/>
+          <w:lang w:eastAsia="en-PH"/>
+        </w:rPr>
+        <w:t>There are facilities and even Universities that have implemented Automated technologies which makes the lives of the people more convenient. Our study aims to help our University to slowly step into Automation n</w:t>
+      </w:r>
+      <w:r>
+        <w:rPr>
+          <w:rFonts w:ascii="Times New Roman" w:eastAsia="Times New Roman" w:hAnsi="Times New Roman" w:cs="Times New Roman"/>
+          <w:color w:val="000000"/>
+          <w:sz w:val="24"/>
+          <w:szCs w:val="24"/>
+          <w:lang w:eastAsia="en-PH"/>
+        </w:rPr>
+        <w:t>ot only for convenience, but to introduce advanced systems and technologies to the new students of our University, which in return can make them interested in studying them as well.</w:t>
+      </w:r>
+      <w:bookmarkStart w:id="0" w:name="_GoBack"/>
+      <w:bookmarkEnd w:id="0"/>
     </w:p>
     <w:p/>
     <w:sectPr>

</xml_diff>